<commit_message>
Added Week 2 notes, updated week 0 notes
</commit_message>
<xml_diff>
--- a/Week 0 notes.docx
+++ b/Week 0 notes.docx
@@ -196,7 +196,6 @@
         <w:t>lphabets, which is 256</w:t>
       </w:r>
     </w:p>
-    <w:p/>
     <w:p>
       <w:pPr>
         <w:pStyle w:val="ListParagraph"/>
@@ -340,7 +339,6 @@
         </w:numPr>
       </w:pPr>
       <w:r>
-        <w:lastRenderedPageBreak/>
         <w:t xml:space="preserve">For example, the </w:t>
       </w:r>
       <w:proofErr w:type="spellStart"/>
@@ -502,6 +500,20 @@
       <w:r>
         <w:t>True or false statements are called Boolean expressions</w:t>
       </w:r>
+      <w:r>
+        <w:rPr>
+          <w:vertAlign w:val="subscript"/>
+        </w:rPr>
+        <w:t>.</w:t>
+      </w:r>
+      <w:r>
+        <w:t xml:space="preserve"> Example: while loop and for loop</w:t>
+      </w:r>
+      <w:r>
+        <w:t>.</w:t>
+      </w:r>
+      <w:bookmarkStart w:id="0" w:name="_GoBack"/>
+      <w:bookmarkEnd w:id="0"/>
     </w:p>
     <w:p/>
     <w:p>
@@ -578,8 +590,6 @@
       <w:r>
         <w:t>A return value is a value that you receive from a function, that you can do something with.</w:t>
       </w:r>
-      <w:bookmarkStart w:id="0" w:name="_GoBack"/>
-      <w:bookmarkEnd w:id="0"/>
     </w:p>
     <w:p/>
     <w:p>

</xml_diff>